<commit_message>
Adicionando links úteis para dúvidas no documento de instruções
</commit_message>
<xml_diff>
--- a/_desafio-1/_instrucoes-desafio.docx
+++ b/_desafio-1/_instrucoes-desafio.docx
@@ -320,6 +320,15 @@
           <w:szCs w:val="20"/>
         </w:rPr>
       </w:pPr>
+    </w:p>
+    <w:p>
+      <w:pPr>
+        <w:rPr>
+          <w:rFonts w:ascii="Arial" w:hAnsi="Arial" w:cs="Arial"/>
+          <w:sz w:val="20"/>
+          <w:szCs w:val="20"/>
+        </w:rPr>
+      </w:pPr>
       <w:r>
         <w:rPr>
           <w:rFonts w:ascii="Arial" w:hAnsi="Arial" w:cs="Arial"/>
@@ -683,34 +692,16 @@
       </w:r>
     </w:p>
     <w:p>
-      <w:pPr>
-        <w:rPr>
-          <w:rFonts w:ascii="Arial" w:hAnsi="Arial" w:cs="Arial"/>
-          <w:sz w:val="20"/>
-          <w:szCs w:val="20"/>
-        </w:rPr>
-      </w:pPr>
       <w:hyperlink r:id="rId7" w:history="1">
         <w:r>
           <w:rPr>
             <w:rStyle w:val="Hyperlink"/>
-            <w:rFonts w:ascii="Arial" w:hAnsi="Arial" w:cs="Arial"/>
-            <w:sz w:val="20"/>
-            <w:szCs w:val="20"/>
           </w:rPr>
-          <w:t>https://github.com/gudshugo/acompanhamento-gft</w:t>
+          <w:t>https://github.com/gft-work/acompanhamento-starters</w:t>
         </w:r>
       </w:hyperlink>
     </w:p>
-    <w:p>
-      <w:pPr>
-        <w:rPr>
-          <w:rFonts w:ascii="Arial" w:hAnsi="Arial" w:cs="Arial"/>
-          <w:sz w:val="20"/>
-          <w:szCs w:val="20"/>
-        </w:rPr>
-      </w:pPr>
-    </w:p>
+    <w:p/>
     <w:p>
       <w:pPr>
         <w:rPr>
@@ -853,6 +844,7 @@
           <w:sz w:val="20"/>
           <w:szCs w:val="20"/>
         </w:rPr>
+        <w:lastRenderedPageBreak/>
         <w:t xml:space="preserve">Faça o </w:t>
       </w:r>
       <w:proofErr w:type="spellStart"/>
@@ -1034,7 +1026,6 @@
           <w:sz w:val="20"/>
           <w:szCs w:val="20"/>
         </w:rPr>
-        <w:lastRenderedPageBreak/>
         <w:t xml:space="preserve">Obs. Dentro da pasta </w:t>
       </w:r>
       <w:r>
@@ -1098,6 +1089,36 @@
           <w:szCs w:val="20"/>
         </w:rPr>
         <w:t>Links úteis:</w:t>
+      </w:r>
+    </w:p>
+    <w:p>
+      <w:pPr>
+        <w:rPr>
+          <w:rFonts w:ascii="Arial" w:hAnsi="Arial" w:cs="Arial"/>
+          <w:sz w:val="20"/>
+          <w:szCs w:val="20"/>
+        </w:rPr>
+      </w:pPr>
+    </w:p>
+    <w:p>
+      <w:pPr>
+        <w:rPr>
+          <w:rFonts w:ascii="Arial" w:hAnsi="Arial" w:cs="Arial"/>
+          <w:b/>
+          <w:bCs/>
+          <w:sz w:val="20"/>
+          <w:szCs w:val="20"/>
+        </w:rPr>
+      </w:pPr>
+      <w:r>
+        <w:rPr>
+          <w:rFonts w:ascii="Arial" w:hAnsi="Arial" w:cs="Arial"/>
+          <w:b/>
+          <w:bCs/>
+          <w:sz w:val="20"/>
+          <w:szCs w:val="20"/>
+        </w:rPr>
+        <w:t>Entendo melhor sobre Diagrama de entidade e relacionamento:</w:t>
       </w:r>
     </w:p>
     <w:p>
@@ -1133,6 +1154,211 @@
       <w:pPr>
         <w:rPr>
           <w:rFonts w:ascii="Arial" w:hAnsi="Arial" w:cs="Arial"/>
+          <w:b/>
+          <w:bCs/>
+          <w:sz w:val="20"/>
+          <w:szCs w:val="20"/>
+        </w:rPr>
+      </w:pPr>
+      <w:r>
+        <w:rPr>
+          <w:rFonts w:ascii="Arial" w:hAnsi="Arial" w:cs="Arial"/>
+          <w:b/>
+          <w:bCs/>
+          <w:sz w:val="20"/>
+          <w:szCs w:val="20"/>
+        </w:rPr>
+        <w:t xml:space="preserve">Alguns </w:t>
+      </w:r>
+      <w:r>
+        <w:rPr>
+          <w:rFonts w:ascii="Arial" w:hAnsi="Arial" w:cs="Arial"/>
+          <w:b/>
+          <w:bCs/>
+          <w:sz w:val="20"/>
+          <w:szCs w:val="20"/>
+        </w:rPr>
+        <w:t xml:space="preserve">artigos falando a respeito do fluxo do </w:t>
+      </w:r>
+      <w:proofErr w:type="spellStart"/>
+      <w:r>
+        <w:rPr>
+          <w:rFonts w:ascii="Arial" w:hAnsi="Arial" w:cs="Arial"/>
+          <w:b/>
+          <w:bCs/>
+          <w:sz w:val="20"/>
+          <w:szCs w:val="20"/>
+        </w:rPr>
+        <w:t>git</w:t>
+      </w:r>
+      <w:proofErr w:type="spellEnd"/>
+      <w:r>
+        <w:rPr>
+          <w:rFonts w:ascii="Arial" w:hAnsi="Arial" w:cs="Arial"/>
+          <w:b/>
+          <w:bCs/>
+          <w:sz w:val="20"/>
+          <w:szCs w:val="20"/>
+        </w:rPr>
+        <w:t xml:space="preserve"> e seus principais comandos:</w:t>
+      </w:r>
+    </w:p>
+    <w:p>
+      <w:pPr>
+        <w:rPr>
+          <w:rFonts w:ascii="Arial" w:hAnsi="Arial" w:cs="Arial"/>
+          <w:b/>
+          <w:bCs/>
+          <w:sz w:val="20"/>
+          <w:szCs w:val="20"/>
+        </w:rPr>
+      </w:pPr>
+    </w:p>
+    <w:p>
+      <w:pPr>
+        <w:rPr>
+          <w:rFonts w:ascii="Arial" w:hAnsi="Arial" w:cs="Arial"/>
+          <w:sz w:val="20"/>
+          <w:szCs w:val="20"/>
+        </w:rPr>
+      </w:pPr>
+      <w:r>
+        <w:rPr>
+          <w:rFonts w:ascii="Arial" w:hAnsi="Arial" w:cs="Arial"/>
+          <w:sz w:val="20"/>
+          <w:szCs w:val="20"/>
+        </w:rPr>
+        <w:t xml:space="preserve">Documentação original do </w:t>
+      </w:r>
+      <w:proofErr w:type="spellStart"/>
+      <w:r>
+        <w:rPr>
+          <w:rFonts w:ascii="Arial" w:hAnsi="Arial" w:cs="Arial"/>
+          <w:sz w:val="20"/>
+          <w:szCs w:val="20"/>
+        </w:rPr>
+        <w:t>git</w:t>
+      </w:r>
+      <w:proofErr w:type="spellEnd"/>
+      <w:r>
+        <w:rPr>
+          <w:rFonts w:ascii="Arial" w:hAnsi="Arial" w:cs="Arial"/>
+          <w:sz w:val="20"/>
+          <w:szCs w:val="20"/>
+        </w:rPr>
+        <w:t xml:space="preserve">: </w:t>
+      </w:r>
+      <w:hyperlink r:id="rId9" w:history="1">
+        <w:r>
+          <w:rPr>
+            <w:rStyle w:val="Hyperlink"/>
+            <w:rFonts w:ascii="Arial" w:hAnsi="Arial" w:cs="Arial"/>
+            <w:sz w:val="20"/>
+            <w:szCs w:val="20"/>
+          </w:rPr>
+          <w:t>https://git-scm.com/docs</w:t>
+        </w:r>
+      </w:hyperlink>
+    </w:p>
+    <w:p>
+      <w:pPr>
+        <w:rPr>
+          <w:rFonts w:ascii="Arial" w:hAnsi="Arial" w:cs="Arial"/>
+          <w:sz w:val="20"/>
+          <w:szCs w:val="20"/>
+        </w:rPr>
+      </w:pPr>
+      <w:r>
+        <w:rPr>
+          <w:rFonts w:ascii="Arial" w:hAnsi="Arial" w:cs="Arial"/>
+          <w:sz w:val="20"/>
+          <w:szCs w:val="20"/>
+        </w:rPr>
+        <w:t>Outros artigos falando sobre:</w:t>
+      </w:r>
+    </w:p>
+    <w:p>
+      <w:pPr>
+        <w:rPr>
+          <w:rFonts w:ascii="Arial" w:hAnsi="Arial" w:cs="Arial"/>
+          <w:sz w:val="20"/>
+          <w:szCs w:val="20"/>
+        </w:rPr>
+      </w:pPr>
+      <w:hyperlink r:id="rId10" w:history="1">
+        <w:r>
+          <w:rPr>
+            <w:rStyle w:val="Hyperlink"/>
+            <w:rFonts w:ascii="Arial" w:hAnsi="Arial" w:cs="Arial"/>
+            <w:sz w:val="20"/>
+            <w:szCs w:val="20"/>
+          </w:rPr>
+          <w:t>https://medium.com/@sandor.ferreira/git-comandos-%C3%BAteis-no-dia-a-dia-a4bf4140b9d5</w:t>
+        </w:r>
+      </w:hyperlink>
+    </w:p>
+    <w:p>
+      <w:pPr>
+        <w:rPr>
+          <w:rFonts w:ascii="Arial" w:hAnsi="Arial" w:cs="Arial"/>
+          <w:sz w:val="20"/>
+          <w:szCs w:val="20"/>
+        </w:rPr>
+      </w:pPr>
+      <w:hyperlink r:id="rId11" w:history="1">
+        <w:r>
+          <w:rPr>
+            <w:rStyle w:val="Hyperlink"/>
+            <w:rFonts w:ascii="Arial" w:hAnsi="Arial" w:cs="Arial"/>
+            <w:sz w:val="20"/>
+            <w:szCs w:val="20"/>
+          </w:rPr>
+          <w:t>https://medium.com/@fnandaleite/git-comandos-b%C3%A1sicos-e-problemas-comuns-a132c6bb8216</w:t>
+        </w:r>
+      </w:hyperlink>
+    </w:p>
+    <w:p>
+      <w:pPr>
+        <w:rPr>
+          <w:rFonts w:ascii="Arial" w:hAnsi="Arial" w:cs="Arial"/>
+          <w:sz w:val="20"/>
+          <w:szCs w:val="20"/>
+        </w:rPr>
+      </w:pPr>
+      <w:hyperlink r:id="rId12" w:history="1">
+        <w:r>
+          <w:rPr>
+            <w:rStyle w:val="Hyperlink"/>
+            <w:rFonts w:ascii="Arial" w:hAnsi="Arial" w:cs="Arial"/>
+            <w:sz w:val="20"/>
+            <w:szCs w:val="20"/>
+          </w:rPr>
+          <w:t>https://gist.github.com/leocomelli/2545add34e4fec21ec16</w:t>
+        </w:r>
+      </w:hyperlink>
+    </w:p>
+    <w:p>
+      <w:pPr>
+        <w:rPr>
+          <w:rFonts w:ascii="Arial" w:hAnsi="Arial" w:cs="Arial"/>
+          <w:sz w:val="20"/>
+          <w:szCs w:val="20"/>
+        </w:rPr>
+      </w:pPr>
+    </w:p>
+    <w:p>
+      <w:pPr>
+        <w:rPr>
+          <w:rFonts w:ascii="Arial" w:hAnsi="Arial" w:cs="Arial"/>
+          <w:sz w:val="20"/>
+          <w:szCs w:val="20"/>
+        </w:rPr>
+      </w:pPr>
+    </w:p>
+    <w:p>
+      <w:pPr>
+        <w:rPr>
+          <w:rFonts w:ascii="Arial" w:hAnsi="Arial" w:cs="Arial"/>
           <w:sz w:val="20"/>
           <w:szCs w:val="20"/>
         </w:rPr>
@@ -1157,7 +1383,7 @@
       </w:pPr>
     </w:p>
     <w:sectPr>
-      <w:footerReference w:type="default" r:id="rId9"/>
+      <w:footerReference w:type="default" r:id="rId13"/>
       <w:pgSz w:w="11906" w:h="16838"/>
       <w:pgMar w:top="1417" w:right="1701" w:bottom="1417" w:left="1701" w:header="708" w:footer="708" w:gutter="0"/>
       <w:cols w:space="708"/>

</xml_diff>

<commit_message>
Adicionando link util para pull request
</commit_message>
<xml_diff>
--- a/_desafio-1/_instrucoes-desafio.docx
+++ b/_desafio-1/_instrucoes-desafio.docx
@@ -756,6 +756,14 @@
           <w:sz w:val="20"/>
           <w:szCs w:val="20"/>
         </w:rPr>
+        <w:t xml:space="preserve"> local</w:t>
+      </w:r>
+      <w:r>
+        <w:rPr>
+          <w:rFonts w:ascii="Arial" w:hAnsi="Arial" w:cs="Arial"/>
+          <w:sz w:val="20"/>
+          <w:szCs w:val="20"/>
+        </w:rPr>
         <w:t xml:space="preserve"> a partir da </w:t>
       </w:r>
       <w:proofErr w:type="spellStart"/>
@@ -766,6 +774,58 @@
           <w:szCs w:val="20"/>
         </w:rPr>
         <w:t>main</w:t>
+      </w:r>
+      <w:proofErr w:type="spellEnd"/>
+      <w:r>
+        <w:rPr>
+          <w:rFonts w:ascii="Arial" w:hAnsi="Arial" w:cs="Arial"/>
+          <w:sz w:val="20"/>
+          <w:szCs w:val="20"/>
+        </w:rPr>
+        <w:t xml:space="preserve"> seguindo a seguinte sintaxe</w:t>
+      </w:r>
+      <w:r>
+        <w:rPr>
+          <w:rFonts w:ascii="Arial" w:hAnsi="Arial" w:cs="Arial"/>
+          <w:b/>
+          <w:bCs/>
+          <w:sz w:val="20"/>
+          <w:szCs w:val="20"/>
+        </w:rPr>
+        <w:t xml:space="preserve"> </w:t>
+      </w:r>
+      <w:proofErr w:type="spellStart"/>
+      <w:r>
+        <w:rPr>
+          <w:rFonts w:ascii="Arial" w:hAnsi="Arial" w:cs="Arial"/>
+          <w:b/>
+          <w:bCs/>
+          <w:sz w:val="20"/>
+          <w:szCs w:val="20"/>
+        </w:rPr>
+        <w:t>feature</w:t>
+      </w:r>
+      <w:proofErr w:type="spellEnd"/>
+      <w:r>
+        <w:rPr>
+          <w:rFonts w:ascii="Arial" w:hAnsi="Arial" w:cs="Arial"/>
+          <w:b/>
+          <w:bCs/>
+          <w:sz w:val="20"/>
+          <w:szCs w:val="20"/>
+        </w:rPr>
+        <w:t>-diagrama-</w:t>
+      </w:r>
+      <w:proofErr w:type="spellStart"/>
+      <w:r>
+        <w:rPr>
+          <w:rFonts w:ascii="Arial" w:hAnsi="Arial" w:cs="Arial"/>
+          <w:b/>
+          <w:bCs/>
+          <w:sz w:val="20"/>
+          <w:szCs w:val="20"/>
+        </w:rPr>
+        <w:t>seunome</w:t>
       </w:r>
       <w:proofErr w:type="spellEnd"/>
       <w:r>
@@ -796,25 +856,36 @@
           <w:sz w:val="20"/>
           <w:szCs w:val="20"/>
         </w:rPr>
-        <w:t>C</w:t>
-      </w:r>
-      <w:r>
-        <w:rPr>
-          <w:rFonts w:ascii="Arial" w:hAnsi="Arial" w:cs="Arial"/>
-          <w:sz w:val="20"/>
-          <w:szCs w:val="20"/>
-        </w:rPr>
-        <w:t xml:space="preserve">oloque o arquivo do diagrama na pasta </w:t>
-      </w:r>
-      <w:r>
-        <w:rPr>
-          <w:rFonts w:ascii="Arial" w:hAnsi="Arial" w:cs="Arial"/>
-          <w:b/>
-          <w:bCs/>
-          <w:sz w:val="20"/>
-          <w:szCs w:val="20"/>
-        </w:rPr>
-        <w:t>_diagramas</w:t>
+        <w:lastRenderedPageBreak/>
+        <w:t xml:space="preserve">Após criar o </w:t>
+      </w:r>
+      <w:r>
+        <w:rPr>
+          <w:rFonts w:ascii="Arial" w:hAnsi="Arial" w:cs="Arial"/>
+          <w:sz w:val="20"/>
+          <w:szCs w:val="20"/>
+        </w:rPr>
+        <w:t xml:space="preserve">diagrama e exportá-lo como imagem, nomeie com a seguinte sintaxe: </w:t>
+      </w:r>
+      <w:r>
+        <w:rPr>
+          <w:rFonts w:ascii="Arial" w:hAnsi="Arial" w:cs="Arial"/>
+          <w:b/>
+          <w:bCs/>
+          <w:sz w:val="20"/>
+          <w:szCs w:val="20"/>
+        </w:rPr>
+        <w:t>diagrama_seunome</w:t>
+      </w:r>
+      <w:r>
+        <w:rPr>
+          <w:rFonts w:ascii="Arial" w:hAnsi="Arial" w:cs="Arial"/>
+          <w:b/>
+          <w:bCs/>
+          <w:sz w:val="20"/>
+          <w:szCs w:val="20"/>
+        </w:rPr>
+        <w:t>.png</w:t>
       </w:r>
       <w:r>
         <w:rPr>
@@ -844,62 +915,33 @@
           <w:sz w:val="20"/>
           <w:szCs w:val="20"/>
         </w:rPr>
-        <w:lastRenderedPageBreak/>
-        <w:t xml:space="preserve">Faça o </w:t>
-      </w:r>
-      <w:proofErr w:type="spellStart"/>
-      <w:r>
-        <w:rPr>
-          <w:rFonts w:ascii="Arial" w:hAnsi="Arial" w:cs="Arial"/>
-          <w:sz w:val="20"/>
-          <w:szCs w:val="20"/>
-        </w:rPr>
-        <w:t>commit</w:t>
-      </w:r>
-      <w:proofErr w:type="spellEnd"/>
-      <w:r>
-        <w:rPr>
-          <w:rFonts w:ascii="Arial" w:hAnsi="Arial" w:cs="Arial"/>
-          <w:sz w:val="20"/>
-          <w:szCs w:val="20"/>
-        </w:rPr>
-        <w:t xml:space="preserve"> e </w:t>
-      </w:r>
-      <w:proofErr w:type="spellStart"/>
-      <w:r>
-        <w:rPr>
-          <w:rFonts w:ascii="Arial" w:hAnsi="Arial" w:cs="Arial"/>
-          <w:sz w:val="20"/>
-          <w:szCs w:val="20"/>
-        </w:rPr>
-        <w:t>push</w:t>
-      </w:r>
-      <w:proofErr w:type="spellEnd"/>
-      <w:r>
-        <w:rPr>
-          <w:rFonts w:ascii="Arial" w:hAnsi="Arial" w:cs="Arial"/>
-          <w:sz w:val="20"/>
-          <w:szCs w:val="20"/>
-        </w:rPr>
-        <w:t xml:space="preserve"> das alterações para sua </w:t>
-      </w:r>
-      <w:proofErr w:type="spellStart"/>
-      <w:r>
-        <w:rPr>
-          <w:rFonts w:ascii="Arial" w:hAnsi="Arial" w:cs="Arial"/>
-          <w:sz w:val="20"/>
-          <w:szCs w:val="20"/>
-        </w:rPr>
-        <w:t>branch</w:t>
-      </w:r>
-      <w:proofErr w:type="spellEnd"/>
-      <w:r>
-        <w:rPr>
-          <w:rFonts w:ascii="Arial" w:hAnsi="Arial" w:cs="Arial"/>
-          <w:sz w:val="20"/>
-          <w:szCs w:val="20"/>
-        </w:rPr>
-        <w:t xml:space="preserve"> local.</w:t>
+        <w:t>C</w:t>
+      </w:r>
+      <w:r>
+        <w:rPr>
+          <w:rFonts w:ascii="Arial" w:hAnsi="Arial" w:cs="Arial"/>
+          <w:sz w:val="20"/>
+          <w:szCs w:val="20"/>
+        </w:rPr>
+        <w:t xml:space="preserve">oloque o arquivo do diagrama na pasta </w:t>
+      </w:r>
+      <w:r>
+        <w:rPr>
+          <w:rFonts w:ascii="Arial" w:hAnsi="Arial" w:cs="Arial"/>
+          <w:b/>
+          <w:bCs/>
+          <w:sz w:val="20"/>
+          <w:szCs w:val="20"/>
+        </w:rPr>
+        <w:t>_diagrama</w:t>
+      </w:r>
+      <w:r>
+        <w:rPr>
+          <w:rFonts w:ascii="Arial" w:hAnsi="Arial" w:cs="Arial"/>
+          <w:sz w:val="20"/>
+          <w:szCs w:val="20"/>
+        </w:rPr>
+        <w:t>.</w:t>
       </w:r>
     </w:p>
     <w:p>
@@ -921,6 +963,82 @@
           <w:sz w:val="20"/>
           <w:szCs w:val="20"/>
         </w:rPr>
+        <w:t xml:space="preserve">Faça o </w:t>
+      </w:r>
+      <w:proofErr w:type="spellStart"/>
+      <w:r>
+        <w:rPr>
+          <w:rFonts w:ascii="Arial" w:hAnsi="Arial" w:cs="Arial"/>
+          <w:sz w:val="20"/>
+          <w:szCs w:val="20"/>
+        </w:rPr>
+        <w:t>commit</w:t>
+      </w:r>
+      <w:proofErr w:type="spellEnd"/>
+      <w:r>
+        <w:rPr>
+          <w:rFonts w:ascii="Arial" w:hAnsi="Arial" w:cs="Arial"/>
+          <w:sz w:val="20"/>
+          <w:szCs w:val="20"/>
+        </w:rPr>
+        <w:t xml:space="preserve"> e </w:t>
+      </w:r>
+      <w:proofErr w:type="spellStart"/>
+      <w:r>
+        <w:rPr>
+          <w:rFonts w:ascii="Arial" w:hAnsi="Arial" w:cs="Arial"/>
+          <w:sz w:val="20"/>
+          <w:szCs w:val="20"/>
+        </w:rPr>
+        <w:t>push</w:t>
+      </w:r>
+      <w:proofErr w:type="spellEnd"/>
+      <w:r>
+        <w:rPr>
+          <w:rFonts w:ascii="Arial" w:hAnsi="Arial" w:cs="Arial"/>
+          <w:sz w:val="20"/>
+          <w:szCs w:val="20"/>
+        </w:rPr>
+        <w:t xml:space="preserve"> das alterações para sua </w:t>
+      </w:r>
+      <w:proofErr w:type="spellStart"/>
+      <w:r>
+        <w:rPr>
+          <w:rFonts w:ascii="Arial" w:hAnsi="Arial" w:cs="Arial"/>
+          <w:sz w:val="20"/>
+          <w:szCs w:val="20"/>
+        </w:rPr>
+        <w:t>branch</w:t>
+      </w:r>
+      <w:proofErr w:type="spellEnd"/>
+      <w:r>
+        <w:rPr>
+          <w:rFonts w:ascii="Arial" w:hAnsi="Arial" w:cs="Arial"/>
+          <w:sz w:val="20"/>
+          <w:szCs w:val="20"/>
+        </w:rPr>
+        <w:t xml:space="preserve"> local.</w:t>
+      </w:r>
+    </w:p>
+    <w:p>
+      <w:pPr>
+        <w:pStyle w:val="ListParagraph"/>
+        <w:numPr>
+          <w:ilvl w:val="0"/>
+          <w:numId w:val="2"/>
+        </w:numPr>
+        <w:rPr>
+          <w:rFonts w:ascii="Arial" w:hAnsi="Arial" w:cs="Arial"/>
+          <w:sz w:val="20"/>
+          <w:szCs w:val="20"/>
+        </w:rPr>
+      </w:pPr>
+      <w:r>
+        <w:rPr>
+          <w:rFonts w:ascii="Arial" w:hAnsi="Arial" w:cs="Arial"/>
+          <w:sz w:val="20"/>
+          <w:szCs w:val="20"/>
+        </w:rPr>
         <w:t>A</w:t>
       </w:r>
       <w:r>
@@ -1036,7 +1154,7 @@
           <w:sz w:val="20"/>
           <w:szCs w:val="20"/>
         </w:rPr>
-        <w:t>_diagramas</w:t>
+        <w:t>_diagrama</w:t>
       </w:r>
       <w:r>
         <w:rPr>
@@ -1320,6 +1438,7 @@
     <w:p>
       <w:pPr>
         <w:rPr>
+          <w:rStyle w:val="Hyperlink"/>
           <w:rFonts w:ascii="Arial" w:hAnsi="Arial" w:cs="Arial"/>
           <w:sz w:val="20"/>
           <w:szCs w:val="20"/>
@@ -1336,6 +1455,44 @@
           <w:t>https://gist.github.com/leocomelli/2545add34e4fec21ec16</w:t>
         </w:r>
       </w:hyperlink>
+    </w:p>
+    <w:p>
+      <w:pPr>
+        <w:rPr>
+          <w:rStyle w:val="Hyperlink"/>
+          <w:rFonts w:ascii="Arial" w:hAnsi="Arial" w:cs="Arial"/>
+          <w:sz w:val="20"/>
+          <w:szCs w:val="20"/>
+        </w:rPr>
+      </w:pPr>
+      <w:r>
+        <w:rPr>
+          <w:rStyle w:val="Hyperlink"/>
+          <w:rFonts w:ascii="Arial" w:hAnsi="Arial" w:cs="Arial"/>
+          <w:sz w:val="20"/>
+          <w:szCs w:val="20"/>
+        </w:rPr>
+        <w:t>https://docs.github.com/pt/github/collaborating-with-issues-and-pull-requests/creating-a-pull-request</w:t>
+      </w:r>
+    </w:p>
+    <w:p>
+      <w:pPr>
+        <w:rPr>
+          <w:rStyle w:val="Hyperlink"/>
+          <w:rFonts w:ascii="Arial" w:hAnsi="Arial" w:cs="Arial"/>
+          <w:sz w:val="20"/>
+          <w:szCs w:val="20"/>
+        </w:rPr>
+      </w:pPr>
+    </w:p>
+    <w:p>
+      <w:pPr>
+        <w:rPr>
+          <w:rFonts w:ascii="Arial" w:hAnsi="Arial" w:cs="Arial"/>
+          <w:sz w:val="20"/>
+          <w:szCs w:val="20"/>
+        </w:rPr>
+      </w:pPr>
     </w:p>
     <w:p>
       <w:pPr>

</xml_diff>